<commit_message>
Updated TMF518_SA_2.doc and Bug Fixes for MTOSI Rel_2_1 - SFratini.docx
</commit_message>
<xml_diff>
--- a/Product/trunk/ProductDescriptions/Bug Fixes for MTOSI Rel_2_1 - SFratini.docx
+++ b/Product/trunk/ProductDescriptions/Bug Fixes for MTOSI Rel_2_1 - SFratini.docx
@@ -122,6 +122,274 @@
           <w:rFonts w:ascii="Arial" w:hAnsi="Arial" w:cs="Arial"/>
         </w:rPr>
         <w:t>TMF518_SA_2</w:t>
+      </w:r>
+    </w:p>
+    <w:p>
+      <w:pPr>
+        <w:pStyle w:val="ListParagraph"/>
+        <w:numPr>
+          <w:ilvl w:val="1"/>
+          <w:numId w:val="1"/>
+        </w:numPr>
+        <w:spacing w:before="120" w:after="0" w:line="240" w:lineRule="auto"/>
+        <w:contextualSpacing w:val="0"/>
+        <w:rPr>
+          <w:rFonts w:ascii="Arial" w:hAnsi="Arial" w:cs="Arial"/>
+        </w:rPr>
+      </w:pPr>
+      <w:r>
+        <w:rPr>
+          <w:rFonts w:ascii="Arial" w:hAnsi="Arial" w:cs="Arial"/>
+        </w:rPr>
+        <w:t>In order to synchronize the BA with the IIS:</w:t>
+      </w:r>
+    </w:p>
+    <w:p>
+      <w:pPr>
+        <w:pStyle w:val="ListParagraph"/>
+        <w:numPr>
+          <w:ilvl w:val="2"/>
+          <w:numId w:val="1"/>
+        </w:numPr>
+        <w:spacing w:before="120" w:after="0" w:line="240" w:lineRule="auto"/>
+        <w:contextualSpacing w:val="0"/>
+        <w:rPr>
+          <w:rFonts w:ascii="Arial" w:hAnsi="Arial" w:cs="Arial"/>
+        </w:rPr>
+      </w:pPr>
+      <w:r>
+        <w:rPr>
+          <w:rFonts w:ascii="Arial" w:hAnsi="Arial" w:cs="Arial"/>
+        </w:rPr>
+        <w:t>remove</w:t>
+      </w:r>
+      <w:r>
+        <w:rPr>
+          <w:rFonts w:ascii="Arial" w:hAnsi="Arial" w:cs="Arial"/>
+        </w:rPr>
+        <w:t>d</w:t>
+      </w:r>
+      <w:r>
+        <w:rPr>
+          <w:rFonts w:ascii="Arial" w:hAnsi="Arial" w:cs="Arial"/>
+        </w:rPr>
+        <w:t xml:space="preserve"> </w:t>
+      </w:r>
+      <w:proofErr w:type="spellStart"/>
+      <w:r>
+        <w:rPr>
+          <w:rFonts w:ascii="Arial" w:hAnsi="Arial" w:cs="Arial"/>
+        </w:rPr>
+        <w:t>feasibilityFlag</w:t>
+      </w:r>
+      <w:proofErr w:type="spellEnd"/>
+      <w:r>
+        <w:rPr>
+          <w:rFonts w:ascii="Arial" w:hAnsi="Arial" w:cs="Arial"/>
+        </w:rPr>
+        <w:t xml:space="preserve"> and </w:t>
+      </w:r>
+      <w:proofErr w:type="spellStart"/>
+      <w:r>
+        <w:rPr>
+          <w:rFonts w:ascii="Arial" w:hAnsi="Arial" w:cs="Arial"/>
+        </w:rPr>
+        <w:t>offeredActivationTime</w:t>
+      </w:r>
+      <w:proofErr w:type="spellEnd"/>
+      <w:r>
+        <w:rPr>
+          <w:rFonts w:ascii="Arial" w:hAnsi="Arial" w:cs="Arial"/>
+        </w:rPr>
+        <w:t xml:space="preserve"> from the </w:t>
+      </w:r>
+      <w:proofErr w:type="spellStart"/>
+      <w:r>
+        <w:rPr>
+          <w:rFonts w:ascii="Arial" w:hAnsi="Arial" w:cs="Arial"/>
+        </w:rPr>
+        <w:t>cfsCreationEvent</w:t>
+      </w:r>
+      <w:proofErr w:type="spellEnd"/>
+      <w:r>
+        <w:rPr>
+          <w:rFonts w:ascii="Arial" w:hAnsi="Arial" w:cs="Arial"/>
+        </w:rPr>
+        <w:t xml:space="preserve"> and the list of response parameters in Table 3-3 of TMF518_SA_2</w:t>
+      </w:r>
+    </w:p>
+    <w:p>
+      <w:pPr>
+        <w:pStyle w:val="ListParagraph"/>
+        <w:numPr>
+          <w:ilvl w:val="2"/>
+          <w:numId w:val="1"/>
+        </w:numPr>
+        <w:spacing w:before="120" w:after="0" w:line="240" w:lineRule="auto"/>
+        <w:contextualSpacing w:val="0"/>
+        <w:rPr>
+          <w:rFonts w:ascii="Arial" w:hAnsi="Arial" w:cs="Arial"/>
+        </w:rPr>
+      </w:pPr>
+      <w:r>
+        <w:rPr>
+          <w:rFonts w:ascii="Arial" w:hAnsi="Arial" w:cs="Arial"/>
+        </w:rPr>
+        <w:t xml:space="preserve">updated description for “list of </w:t>
+      </w:r>
+      <w:proofErr w:type="spellStart"/>
+      <w:r>
+        <w:rPr>
+          <w:rFonts w:ascii="Arial" w:hAnsi="Arial" w:cs="Arial"/>
+        </w:rPr>
+        <w:t>Cfs</w:t>
+      </w:r>
+      <w:proofErr w:type="spellEnd"/>
+      <w:r>
+        <w:rPr>
+          <w:rFonts w:ascii="Arial" w:hAnsi="Arial" w:cs="Arial"/>
+        </w:rPr>
+        <w:t>”</w:t>
+      </w:r>
+    </w:p>
+    <w:p>
+      <w:pPr>
+        <w:pStyle w:val="ListParagraph"/>
+        <w:numPr>
+          <w:ilvl w:val="2"/>
+          <w:numId w:val="1"/>
+        </w:numPr>
+        <w:spacing w:before="120" w:after="0" w:line="240" w:lineRule="auto"/>
+        <w:contextualSpacing w:val="0"/>
+        <w:rPr>
+          <w:rFonts w:ascii="Arial" w:hAnsi="Arial" w:cs="Arial"/>
+        </w:rPr>
+      </w:pPr>
+      <w:r>
+        <w:rPr>
+          <w:rFonts w:ascii="Arial" w:hAnsi="Arial" w:cs="Arial"/>
+        </w:rPr>
+        <w:t>remove</w:t>
+      </w:r>
+      <w:r>
+        <w:rPr>
+          <w:rFonts w:ascii="Arial" w:hAnsi="Arial" w:cs="Arial"/>
+        </w:rPr>
+        <w:t>d</w:t>
+      </w:r>
+      <w:r>
+        <w:rPr>
+          <w:rFonts w:ascii="Arial" w:hAnsi="Arial" w:cs="Arial"/>
+        </w:rPr>
+        <w:t xml:space="preserve"> “feasible” from the list of response parameters as it does not appear in the operation signatures in Table 3-3 of TMF518_SA_2 or in the associated XSD</w:t>
+      </w:r>
+    </w:p>
+    <w:p>
+      <w:pPr>
+        <w:pStyle w:val="ListParagraph"/>
+        <w:numPr>
+          <w:ilvl w:val="2"/>
+          <w:numId w:val="1"/>
+        </w:numPr>
+        <w:spacing w:before="120" w:after="0" w:line="240" w:lineRule="auto"/>
+        <w:contextualSpacing w:val="0"/>
+        <w:rPr>
+          <w:rFonts w:ascii="Arial" w:hAnsi="Arial" w:cs="Arial"/>
+        </w:rPr>
+      </w:pPr>
+      <w:r>
+        <w:rPr>
+          <w:rFonts w:ascii="Arial" w:hAnsi="Arial" w:cs="Arial"/>
+        </w:rPr>
+        <w:t>remove</w:t>
+      </w:r>
+      <w:r>
+        <w:rPr>
+          <w:rFonts w:ascii="Arial" w:hAnsi="Arial" w:cs="Arial"/>
+        </w:rPr>
+        <w:t>d</w:t>
+      </w:r>
+      <w:r>
+        <w:rPr>
+          <w:rFonts w:ascii="Arial" w:hAnsi="Arial" w:cs="Arial"/>
+        </w:rPr>
+        <w:t xml:space="preserve"> </w:t>
+      </w:r>
+      <w:proofErr w:type="spellStart"/>
+      <w:r>
+        <w:rPr>
+          <w:rFonts w:ascii="Arial" w:hAnsi="Arial" w:cs="Arial"/>
+        </w:rPr>
+        <w:t>productName</w:t>
+      </w:r>
+      <w:proofErr w:type="spellEnd"/>
+      <w:r>
+        <w:rPr>
+          <w:rFonts w:ascii="Arial" w:hAnsi="Arial" w:cs="Arial"/>
+        </w:rPr>
+        <w:t xml:space="preserve"> from all the responses in TMF518_SA_2</w:t>
+      </w:r>
+    </w:p>
+    <w:p>
+      <w:pPr>
+        <w:pStyle w:val="ListParagraph"/>
+        <w:numPr>
+          <w:ilvl w:val="2"/>
+          <w:numId w:val="1"/>
+        </w:numPr>
+        <w:spacing w:before="120" w:after="0" w:line="240" w:lineRule="auto"/>
+        <w:contextualSpacing w:val="0"/>
+        <w:rPr>
+          <w:rFonts w:ascii="Arial" w:hAnsi="Arial" w:cs="Arial"/>
+        </w:rPr>
+      </w:pPr>
+      <w:proofErr w:type="gramStart"/>
+      <w:r>
+        <w:rPr>
+          <w:rFonts w:ascii="Arial" w:hAnsi="Arial" w:cs="Arial"/>
+        </w:rPr>
+        <w:t>made</w:t>
+      </w:r>
+      <w:proofErr w:type="gramEnd"/>
+      <w:r>
+        <w:rPr>
+          <w:rFonts w:ascii="Arial" w:hAnsi="Arial" w:cs="Arial"/>
+        </w:rPr>
+        <w:t xml:space="preserve"> a note (in two places) that </w:t>
+      </w:r>
+      <w:proofErr w:type="spellStart"/>
+      <w:r>
+        <w:rPr>
+          <w:rFonts w:ascii="Arial" w:hAnsi="Arial" w:cs="Arial"/>
+        </w:rPr>
+        <w:t>serviceRequestRef</w:t>
+      </w:r>
+      <w:proofErr w:type="spellEnd"/>
+      <w:r>
+        <w:rPr>
+          <w:rFonts w:ascii="Arial" w:hAnsi="Arial" w:cs="Arial"/>
+        </w:rPr>
+        <w:t xml:space="preserve"> is handled in the message header in the IIS. </w:t>
+      </w:r>
+    </w:p>
+    <w:p>
+      <w:pPr>
+        <w:pStyle w:val="ListParagraph"/>
+        <w:numPr>
+          <w:ilvl w:val="2"/>
+          <w:numId w:val="1"/>
+        </w:numPr>
+        <w:spacing w:before="120" w:after="0" w:line="240" w:lineRule="auto"/>
+        <w:contextualSpacing w:val="0"/>
+        <w:rPr>
+          <w:rFonts w:ascii="Arial" w:hAnsi="Arial" w:cs="Arial"/>
+        </w:rPr>
+      </w:pPr>
+      <w:r>
+        <w:rPr>
+          <w:rFonts w:ascii="Arial" w:hAnsi="Arial" w:cs="Arial"/>
+        </w:rPr>
+        <w:t>updated the first sentence of the Behavior statement in Table 3-4</w:t>
       </w:r>
     </w:p>
     <w:sectPr>
@@ -164,7 +432,7 @@
         <w:rFonts w:ascii="Courier New" w:hAnsi="Courier New" w:cs="Courier New" w:hint="default"/>
       </w:rPr>
     </w:lvl>
-    <w:lvl w:ilvl="2" w:tplc="04090005" w:tentative="1">
+    <w:lvl w:ilvl="2" w:tplc="04090005">
       <w:start w:val="1"/>
       <w:numFmt w:val="bullet"/>
       <w:lvlText w:val=""/>

</xml_diff>